<commit_message>
Screenshots into PDF File for Question 3 Run Server
</commit_message>
<xml_diff>
--- a/HW9/Sepehr_Bazyar_HW9_Maktab52.docx
+++ b/HW9/Sepehr_Bazyar_HW9_Maktab52.docx
@@ -5,8 +5,263 @@
   <w:body>
     <w:p>
       <w:pPr>
-        <w:ind w:right="288"/>
-        <w:jc w:val="right"/>
+        <w:bidi/>
+        <w:ind w:left="288"/>
+        <w:rPr>
+          <w:rFonts w:asciiTheme="majorBidi" w:hAnsiTheme="majorBidi" w:cs="B Nazanin" w:hint="cs"/>
+          <w:sz w:val="28"/>
+          <w:szCs w:val="32"/>
+          <w:rtl/>
+          <w:lang w:bidi="fa-IR"/>
+        </w:rPr>
+      </w:pPr>
+      <w:r>
+        <w:rPr>
+          <w:rFonts w:cs="B Nazanin" w:hint="cs"/>
+          <w:sz w:val="28"/>
+          <w:szCs w:val="32"/>
+          <w:rtl/>
+          <w:lang w:bidi="fa-IR"/>
+        </w:rPr>
+        <w:t>سوال 3</w:t>
+      </w:r>
+      <w:r>
+        <w:rPr>
+          <w:rFonts w:cs="B Nazanin" w:hint="cs"/>
+          <w:sz w:val="28"/>
+          <w:szCs w:val="32"/>
+          <w:rtl/>
+          <w:lang w:bidi="fa-IR"/>
+        </w:rPr>
+        <w:t xml:space="preserve">؛ (تصاویر مربوطه اجرای فایل </w:t>
+      </w:r>
+      <w:r>
+        <w:rPr>
+          <w:rFonts w:asciiTheme="majorBidi" w:hAnsiTheme="majorBidi" w:cstheme="majorBidi"/>
+          <w:sz w:val="28"/>
+          <w:szCs w:val="32"/>
+          <w:lang w:bidi="fa-IR"/>
+        </w:rPr>
+        <w:t>html</w:t>
+      </w:r>
+      <w:r>
+        <w:rPr>
+          <w:rFonts w:asciiTheme="majorBidi" w:hAnsiTheme="majorBidi" w:cstheme="majorBidi" w:hint="cs"/>
+          <w:sz w:val="28"/>
+          <w:szCs w:val="32"/>
+          <w:rtl/>
+          <w:lang w:bidi="fa-IR"/>
+        </w:rPr>
+        <w:t xml:space="preserve"> </w:t>
+      </w:r>
+      <w:r>
+        <w:rPr>
+          <w:rFonts w:asciiTheme="majorBidi" w:hAnsiTheme="majorBidi" w:cs="B Nazanin" w:hint="cs"/>
+          <w:sz w:val="28"/>
+          <w:szCs w:val="32"/>
+          <w:rtl/>
+          <w:lang w:bidi="fa-IR"/>
+        </w:rPr>
+        <w:t>بر روی یک سرور با استفاده از گوشی، و نیز مشاهده سورس کد)</w:t>
+      </w:r>
+      <w:bookmarkStart w:id="0" w:name="_GoBack"/>
+      <w:bookmarkEnd w:id="0"/>
+    </w:p>
+    <w:p>
+      <w:pPr>
+        <w:bidi/>
+        <w:ind w:left="288"/>
+        <w:jc w:val="center"/>
+        <w:rPr>
+          <w:rFonts w:cs="B Nazanin"/>
+          <w:sz w:val="28"/>
+          <w:szCs w:val="32"/>
+          <w:rtl/>
+          <w:lang w:bidi="fa-IR"/>
+        </w:rPr>
+      </w:pPr>
+      <w:r>
+        <w:rPr>
+          <w:rFonts w:cs="B Nazanin" w:hint="cs"/>
+          <w:noProof/>
+          <w:sz w:val="28"/>
+          <w:szCs w:val="32"/>
+          <w:rtl/>
+        </w:rPr>
+        <w:drawing>
+          <wp:inline distT="0" distB="0" distL="0" distR="0">
+            <wp:extent cx="5863590" cy="10424160"/>
+            <wp:effectExtent l="0" t="0" r="3810" b="0"/>
+            <wp:docPr id="10" name="Picture 10"/>
+            <wp:cNvGraphicFramePr>
+              <a:graphicFrameLocks xmlns:a="http://schemas.openxmlformats.org/drawingml/2006/main" noChangeAspect="1"/>
+            </wp:cNvGraphicFramePr>
+            <a:graphic xmlns:a="http://schemas.openxmlformats.org/drawingml/2006/main">
+              <a:graphicData uri="http://schemas.openxmlformats.org/drawingml/2006/picture">
+                <pic:pic xmlns:pic="http://schemas.openxmlformats.org/drawingml/2006/picture">
+                  <pic:nvPicPr>
+                    <pic:cNvPr id="10" name="Untitled4.jpg"/>
+                    <pic:cNvPicPr/>
+                  </pic:nvPicPr>
+                  <pic:blipFill>
+                    <a:blip r:embed="rId8">
+                      <a:extLst>
+                        <a:ext uri="{28A0092B-C50C-407E-A947-70E740481C1C}">
+                          <a14:useLocalDpi xmlns:a14="http://schemas.microsoft.com/office/drawing/2010/main" val="0"/>
+                        </a:ext>
+                      </a:extLst>
+                    </a:blip>
+                    <a:stretch>
+                      <a:fillRect/>
+                    </a:stretch>
+                  </pic:blipFill>
+                  <pic:spPr>
+                    <a:xfrm>
+                      <a:off x="0" y="0"/>
+                      <a:ext cx="5863590" cy="10424160"/>
+                    </a:xfrm>
+                    <a:prstGeom prst="rect">
+                      <a:avLst/>
+                    </a:prstGeom>
+                  </pic:spPr>
+                </pic:pic>
+              </a:graphicData>
+            </a:graphic>
+          </wp:inline>
+        </w:drawing>
+      </w:r>
+    </w:p>
+    <w:p>
+      <w:pPr>
+        <w:bidi/>
+        <w:ind w:left="288"/>
+        <w:rPr>
+          <w:rFonts w:cs="B Nazanin"/>
+          <w:sz w:val="28"/>
+          <w:szCs w:val="32"/>
+          <w:rtl/>
+          <w:lang w:bidi="fa-IR"/>
+        </w:rPr>
+      </w:pPr>
+      <w:r>
+        <w:rPr>
+          <w:rFonts w:cs="B Nazanin"/>
+          <w:noProof/>
+          <w:sz w:val="28"/>
+          <w:szCs w:val="32"/>
+          <w:rtl/>
+        </w:rPr>
+        <w:lastRenderedPageBreak/>
+        <w:drawing>
+          <wp:inline distT="0" distB="0" distL="0" distR="0">
+            <wp:extent cx="6486525" cy="3419475"/>
+            <wp:effectExtent l="0" t="0" r="9525" b="9525"/>
+            <wp:docPr id="12" name="Picture 12"/>
+            <wp:cNvGraphicFramePr>
+              <a:graphicFrameLocks xmlns:a="http://schemas.openxmlformats.org/drawingml/2006/main" noChangeAspect="1"/>
+            </wp:cNvGraphicFramePr>
+            <a:graphic xmlns:a="http://schemas.openxmlformats.org/drawingml/2006/main">
+              <a:graphicData uri="http://schemas.openxmlformats.org/drawingml/2006/picture">
+                <pic:pic xmlns:pic="http://schemas.openxmlformats.org/drawingml/2006/picture">
+                  <pic:nvPicPr>
+                    <pic:cNvPr id="12" name="Untitled3.jpg"/>
+                    <pic:cNvPicPr/>
+                  </pic:nvPicPr>
+                  <pic:blipFill>
+                    <a:blip r:embed="rId9" cstate="print">
+                      <a:extLst>
+                        <a:ext uri="{28A0092B-C50C-407E-A947-70E740481C1C}">
+                          <a14:useLocalDpi xmlns:a14="http://schemas.microsoft.com/office/drawing/2010/main" val="0"/>
+                        </a:ext>
+                      </a:extLst>
+                    </a:blip>
+                    <a:stretch>
+                      <a:fillRect/>
+                    </a:stretch>
+                  </pic:blipFill>
+                  <pic:spPr>
+                    <a:xfrm>
+                      <a:off x="0" y="0"/>
+                      <a:ext cx="6486525" cy="3419475"/>
+                    </a:xfrm>
+                    <a:prstGeom prst="rect">
+                      <a:avLst/>
+                    </a:prstGeom>
+                  </pic:spPr>
+                </pic:pic>
+              </a:graphicData>
+            </a:graphic>
+          </wp:inline>
+        </w:drawing>
+      </w:r>
+    </w:p>
+    <w:p>
+      <w:pPr>
+        <w:bidi/>
+        <w:ind w:left="288"/>
+        <w:rPr>
+          <w:rFonts w:cs="B Nazanin"/>
+          <w:sz w:val="28"/>
+          <w:szCs w:val="32"/>
+          <w:rtl/>
+          <w:lang w:bidi="fa-IR"/>
+        </w:rPr>
+      </w:pPr>
+      <w:r>
+        <w:rPr>
+          <w:rFonts w:cs="B Nazanin"/>
+          <w:noProof/>
+          <w:sz w:val="28"/>
+          <w:szCs w:val="32"/>
+          <w:rtl/>
+        </w:rPr>
+        <w:drawing>
+          <wp:inline distT="0" distB="0" distL="0" distR="0">
+            <wp:extent cx="6486525" cy="3429000"/>
+            <wp:effectExtent l="0" t="0" r="9525" b="0"/>
+            <wp:docPr id="14" name="Picture 14"/>
+            <wp:cNvGraphicFramePr>
+              <a:graphicFrameLocks xmlns:a="http://schemas.openxmlformats.org/drawingml/2006/main" noChangeAspect="1"/>
+            </wp:cNvGraphicFramePr>
+            <a:graphic xmlns:a="http://schemas.openxmlformats.org/drawingml/2006/main">
+              <a:graphicData uri="http://schemas.openxmlformats.org/drawingml/2006/picture">
+                <pic:pic xmlns:pic="http://schemas.openxmlformats.org/drawingml/2006/picture">
+                  <pic:nvPicPr>
+                    <pic:cNvPr id="14" name="Untitled.jpg"/>
+                    <pic:cNvPicPr/>
+                  </pic:nvPicPr>
+                  <pic:blipFill>
+                    <a:blip r:embed="rId10" cstate="print">
+                      <a:extLst>
+                        <a:ext uri="{28A0092B-C50C-407E-A947-70E740481C1C}">
+                          <a14:useLocalDpi xmlns:a14="http://schemas.microsoft.com/office/drawing/2010/main" val="0"/>
+                        </a:ext>
+                      </a:extLst>
+                    </a:blip>
+                    <a:stretch>
+                      <a:fillRect/>
+                    </a:stretch>
+                  </pic:blipFill>
+                  <pic:spPr>
+                    <a:xfrm>
+                      <a:off x="0" y="0"/>
+                      <a:ext cx="6486525" cy="3429000"/>
+                    </a:xfrm>
+                    <a:prstGeom prst="rect">
+                      <a:avLst/>
+                    </a:prstGeom>
+                  </pic:spPr>
+                </pic:pic>
+              </a:graphicData>
+            </a:graphic>
+          </wp:inline>
+        </w:drawing>
+      </w:r>
+    </w:p>
+    <w:p>
+      <w:pPr>
+        <w:bidi/>
+        <w:ind w:left="288"/>
         <w:rPr>
           <w:rFonts w:cs="B Nazanin" w:hint="cs"/>
           <w:sz w:val="28"/>
@@ -15,11 +270,59 @@
           <w:lang w:bidi="fa-IR"/>
         </w:rPr>
       </w:pPr>
-      <w:bookmarkStart w:id="0" w:name="_GoBack"/>
-      <w:bookmarkEnd w:id="0"/>
+      <w:r>
+        <w:rPr>
+          <w:rFonts w:cs="B Nazanin" w:hint="cs"/>
+          <w:noProof/>
+          <w:sz w:val="28"/>
+          <w:szCs w:val="32"/>
+          <w:rtl/>
+        </w:rPr>
+        <w:drawing>
+          <wp:inline distT="0" distB="0" distL="0" distR="0">
+            <wp:extent cx="6486525" cy="3457575"/>
+            <wp:effectExtent l="0" t="0" r="9525" b="9525"/>
+            <wp:docPr id="15" name="Picture 15"/>
+            <wp:cNvGraphicFramePr>
+              <a:graphicFrameLocks xmlns:a="http://schemas.openxmlformats.org/drawingml/2006/main" noChangeAspect="1"/>
+            </wp:cNvGraphicFramePr>
+            <a:graphic xmlns:a="http://schemas.openxmlformats.org/drawingml/2006/main">
+              <a:graphicData uri="http://schemas.openxmlformats.org/drawingml/2006/picture">
+                <pic:pic xmlns:pic="http://schemas.openxmlformats.org/drawingml/2006/picture">
+                  <pic:nvPicPr>
+                    <pic:cNvPr id="15" name="Untitled2.jpg"/>
+                    <pic:cNvPicPr/>
+                  </pic:nvPicPr>
+                  <pic:blipFill>
+                    <a:blip r:embed="rId11" cstate="print">
+                      <a:extLst>
+                        <a:ext uri="{28A0092B-C50C-407E-A947-70E740481C1C}">
+                          <a14:useLocalDpi xmlns:a14="http://schemas.microsoft.com/office/drawing/2010/main" val="0"/>
+                        </a:ext>
+                      </a:extLst>
+                    </a:blip>
+                    <a:stretch>
+                      <a:fillRect/>
+                    </a:stretch>
+                  </pic:blipFill>
+                  <pic:spPr>
+                    <a:xfrm>
+                      <a:off x="0" y="0"/>
+                      <a:ext cx="6486525" cy="3457575"/>
+                    </a:xfrm>
+                    <a:prstGeom prst="rect">
+                      <a:avLst/>
+                    </a:prstGeom>
+                  </pic:spPr>
+                </pic:pic>
+              </a:graphicData>
+            </a:graphic>
+          </wp:inline>
+        </w:drawing>
+      </w:r>
     </w:p>
     <w:sectPr>
-      <w:headerReference w:type="default" r:id="rId8"/>
+      <w:headerReference w:type="default" r:id="rId12"/>
       <w:pgSz w:w="12240" w:h="20160" w:code="5"/>
       <w:pgMar w:top="720" w:right="720" w:bottom="720" w:left="720" w:header="720" w:footer="720" w:gutter="0"/>
       <w:pgBorders w:offsetFrom="page">
@@ -1502,7 +1805,7 @@
 </file>
 
 <file path=customXml/itemProps1.xml><?xml version="1.0" encoding="utf-8"?>
-<ds:datastoreItem xmlns:ds="http://schemas.openxmlformats.org/officeDocument/2006/customXml" ds:itemID="{50EF7EBE-6089-4578-818D-2A6DD6DFE93E}">
+<ds:datastoreItem xmlns:ds="http://schemas.openxmlformats.org/officeDocument/2006/customXml" ds:itemID="{6A015B9C-37E7-48F2-9A5D-135E4BFC0E7D}">
   <ds:schemaRefs>
     <ds:schemaRef ds:uri="http://schemas.openxmlformats.org/officeDocument/2006/bibliography"/>
   </ds:schemaRefs>

</xml_diff>